<commit_message>
Explicación de las gráficas
</commit_message>
<xml_diff>
--- a/Reporte final.docx
+++ b/Reporte final.docx
@@ -563,6 +563,8 @@
         </w:tc>
       </w:tr>
     </w:tbl>
+    <w:bookmarkStart w:id="1" w:name="_Toc199703748"/>
+    <w:bookmarkStart w:id="2" w:name="_Toc199703946"/>
     <w:p>
       <w:pPr>
         <w:rPr>
@@ -573,8 +575,6 @@
           <w:lang w:val="es-MX"/>
         </w:rPr>
       </w:pPr>
-      <w:bookmarkStart w:id="1" w:name="_Toc199703748"/>
-      <w:bookmarkStart w:id="2" w:name="_Toc199703946"/>
       <w:r>
         <w:rPr>
           <w:noProof/>
@@ -865,7 +865,7 @@
                                 <w:sz w:val="36"/>
                                 <w:szCs w:val="36"/>
                               </w:rPr>
-                              <w:t>Fernanda</w:t>
+                              <w:t xml:space="preserve">Fernanda </w:t>
                             </w:r>
                             <w:r>
                               <w:rPr>
@@ -874,25 +874,7 @@
                                 <w:sz w:val="36"/>
                                 <w:szCs w:val="36"/>
                               </w:rPr>
-                              <w:t xml:space="preserve"> </w:t>
-                            </w:r>
-                            <w:r>
-                              <w:rPr>
-                                <w:rStyle w:val="nfasis"/>
-                                <w:color w:val="5E5E5E" w:themeColor="text2"/>
-                                <w:sz w:val="36"/>
-                                <w:szCs w:val="36"/>
-                              </w:rPr>
-                              <w:t>Hernández Fernández</w:t>
-                            </w:r>
-                            <w:r>
-                              <w:rPr>
-                                <w:rStyle w:val="nfasis"/>
-                                <w:color w:val="5E5E5E" w:themeColor="text2"/>
-                                <w:sz w:val="36"/>
-                                <w:szCs w:val="36"/>
-                              </w:rPr>
-                              <w:t xml:space="preserve"> </w:t>
+                              <w:t xml:space="preserve">Hernández Fernández </w:t>
                             </w:r>
                           </w:p>
                           <w:p>
@@ -3004,7 +2986,7 @@
           <w:lang w:val="es-MX"/>
         </w:rPr>
       </w:pPr>
-      <w:bookmarkStart w:id="9" w:name="_Toc199704711"/>
+      <w:bookmarkStart w:id="6" w:name="_Toc199704711"/>
       <w:r>
         <w:rPr>
           <w:noProof/>
@@ -3013,7 +2995,7 @@
         </w:rPr>
         <w:t>Introducción</w:t>
       </w:r>
-      <w:bookmarkEnd w:id="9"/>
+      <w:bookmarkEnd w:id="6"/>
     </w:p>
     <w:p>
       <w:pPr>
@@ -3124,11 +3106,11 @@
         <w:pStyle w:val="Ttulo2"/>
         <w:jc w:val="both"/>
       </w:pPr>
-      <w:bookmarkStart w:id="10" w:name="_Toc199704712"/>
+      <w:bookmarkStart w:id="7" w:name="_Toc199704712"/>
       <w:r>
         <w:t>Productos Bancarios para el Ahorro</w:t>
       </w:r>
-      <w:bookmarkEnd w:id="10"/>
+      <w:bookmarkEnd w:id="7"/>
     </w:p>
     <w:p>
       <w:pPr>
@@ -3246,7 +3228,7 @@
           <w:lang w:val="es-MX"/>
         </w:rPr>
       </w:pPr>
-      <w:bookmarkStart w:id="11" w:name="_Toc199704713"/>
+      <w:bookmarkStart w:id="8" w:name="_Toc199704713"/>
       <w:r>
         <w:rPr>
           <w:noProof/>
@@ -3254,7 +3236,7 @@
         </w:rPr>
         <w:t>Pagares Bancarios</w:t>
       </w:r>
-      <w:bookmarkEnd w:id="11"/>
+      <w:bookmarkEnd w:id="8"/>
     </w:p>
     <w:p>
       <w:pPr>
@@ -3409,7 +3391,7 @@
           <w:lang w:val="es-MX"/>
         </w:rPr>
       </w:pPr>
-      <w:bookmarkStart w:id="12" w:name="_Toc199704714"/>
+      <w:bookmarkStart w:id="9" w:name="_Toc199704714"/>
       <w:r>
         <w:rPr>
           <w:noProof/>
@@ -3431,7 +3413,7 @@
         </w:rPr>
         <w:t>os de depósito</w:t>
       </w:r>
-      <w:bookmarkEnd w:id="12"/>
+      <w:bookmarkEnd w:id="9"/>
       <w:r>
         <w:rPr>
           <w:noProof/>
@@ -3578,8 +3560,8 @@
           <w:lang w:val="es-MX"/>
         </w:rPr>
       </w:pPr>
-      <w:bookmarkStart w:id="13" w:name="_Hlk199676258"/>
-      <w:bookmarkStart w:id="14" w:name="_Toc199704715"/>
+      <w:bookmarkStart w:id="10" w:name="_Toc199704715"/>
+      <w:bookmarkStart w:id="11" w:name="_Hlk199676258"/>
       <w:r>
         <w:rPr>
           <w:noProof/>
@@ -3587,7 +3569,7 @@
         </w:rPr>
         <w:t>Fondos de inversión</w:t>
       </w:r>
-      <w:bookmarkEnd w:id="14"/>
+      <w:bookmarkEnd w:id="10"/>
     </w:p>
     <w:p>
       <w:pPr>
@@ -3699,7 +3681,7 @@
         <w:t>Diferentes opciones de riesgo.</w:t>
       </w:r>
     </w:p>
-    <w:bookmarkEnd w:id="13"/>
+    <w:bookmarkEnd w:id="11"/>
     <w:p>
       <w:pPr>
         <w:jc w:val="both"/>
@@ -3730,7 +3712,7 @@
           <w:lang w:val="es-MX"/>
         </w:rPr>
       </w:pPr>
-      <w:bookmarkStart w:id="15" w:name="_Toc199704716"/>
+      <w:bookmarkStart w:id="12" w:name="_Toc199704716"/>
       <w:r>
         <w:rPr>
           <w:noProof/>
@@ -3738,7 +3720,7 @@
         </w:rPr>
         <w:t>Cuentas de Ahorro</w:t>
       </w:r>
-      <w:bookmarkEnd w:id="15"/>
+      <w:bookmarkEnd w:id="12"/>
     </w:p>
     <w:p>
       <w:pPr>
@@ -3873,7 +3855,7 @@
           <w:szCs w:val="40"/>
         </w:rPr>
       </w:pPr>
-      <w:bookmarkStart w:id="16" w:name="_Toc199704717"/>
+      <w:bookmarkStart w:id="13" w:name="_Toc199704717"/>
       <w:r>
         <w:rPr>
           <w:rStyle w:val="Textoennegrita"/>
@@ -3882,7 +3864,7 @@
         </w:rPr>
         <w:t>Descripción de la base de datos y variables utilizadas</w:t>
       </w:r>
-      <w:bookmarkEnd w:id="16"/>
+      <w:bookmarkEnd w:id="13"/>
     </w:p>
     <w:p>
       <w:pPr>
@@ -3894,7 +3876,7 @@
         <w:pStyle w:val="Ttulo2"/>
         <w:jc w:val="both"/>
       </w:pPr>
-      <w:bookmarkStart w:id="17" w:name="_Toc199704718"/>
+      <w:bookmarkStart w:id="14" w:name="_Toc199704718"/>
       <w:r>
         <w:rPr>
           <w:rStyle w:val="Textoennegrita"/>
@@ -3903,7 +3885,7 @@
         </w:rPr>
         <w:t>Base de datos</w:t>
       </w:r>
-      <w:bookmarkEnd w:id="17"/>
+      <w:bookmarkEnd w:id="14"/>
     </w:p>
     <w:p>
       <w:pPr>
@@ -4064,7 +4046,7 @@
       <w:r>
         <w:t xml:space="preserve"> </w:t>
       </w:r>
-      <w:bookmarkStart w:id="18" w:name="_Toc199704719"/>
+      <w:bookmarkStart w:id="15" w:name="_Toc199704719"/>
       <w:r>
         <w:rPr>
           <w:rStyle w:val="Textoennegrita"/>
@@ -4073,7 +4055,7 @@
         </w:rPr>
         <w:t>Periodo de análisis</w:t>
       </w:r>
-      <w:bookmarkEnd w:id="18"/>
+      <w:bookmarkEnd w:id="15"/>
     </w:p>
     <w:p>
       <w:pPr>
@@ -4110,7 +4092,7 @@
           <w:bCs w:val="0"/>
         </w:rPr>
       </w:pPr>
-      <w:bookmarkStart w:id="19" w:name="_Toc199704720"/>
+      <w:bookmarkStart w:id="16" w:name="_Toc199704720"/>
     </w:p>
     <w:p>
       <w:pPr>
@@ -4141,7 +4123,7 @@
         </w:rPr>
         <w:t>Variables utilizadas</w:t>
       </w:r>
-      <w:bookmarkEnd w:id="19"/>
+      <w:bookmarkEnd w:id="16"/>
     </w:p>
     <w:p>
       <w:pPr>
@@ -4491,7 +4473,7 @@
         </w:rPr>
         <w:t xml:space="preserve"> </w:t>
       </w:r>
-      <w:bookmarkStart w:id="20" w:name="_Toc199704721"/>
+      <w:bookmarkStart w:id="17" w:name="_Toc199704721"/>
       <w:r>
         <w:rPr>
           <w:rStyle w:val="Textoennegrita"/>
@@ -4499,7 +4481,7 @@
         </w:rPr>
         <w:t>Modelos de regresión utilizados</w:t>
       </w:r>
-      <w:bookmarkEnd w:id="20"/>
+      <w:bookmarkEnd w:id="17"/>
     </w:p>
     <w:p>
       <w:pPr>
@@ -4520,7 +4502,7 @@
           <w:bCs w:val="0"/>
         </w:rPr>
       </w:pPr>
-      <w:bookmarkStart w:id="21" w:name="_Toc199704722"/>
+      <w:bookmarkStart w:id="18" w:name="_Toc199704722"/>
       <w:r>
         <w:rPr>
           <w:rStyle w:val="Textoennegrita"/>
@@ -4529,7 +4511,7 @@
         </w:rPr>
         <w:t>Regresión Lineal Múltiple</w:t>
       </w:r>
-      <w:bookmarkEnd w:id="21"/>
+      <w:bookmarkEnd w:id="18"/>
     </w:p>
     <w:p>
       <w:pPr>
@@ -5019,7 +5001,7 @@
       <w:pPr>
         <w:pStyle w:val="Ttulo2"/>
       </w:pPr>
-      <w:bookmarkStart w:id="22" w:name="_Toc199704723"/>
+      <w:bookmarkStart w:id="19" w:name="_Toc199704723"/>
       <w:r>
         <w:rPr>
           <w:rStyle w:val="Textoennegrita"/>
@@ -5100,7 +5082,7 @@
         </w:rPr>
         <w:t>)</w:t>
       </w:r>
-      <w:bookmarkEnd w:id="22"/>
+      <w:bookmarkEnd w:id="19"/>
     </w:p>
     <w:p>
       <w:pPr>
@@ -5299,7 +5281,7 @@
       <w:r>
         <w:t xml:space="preserve"> </w:t>
       </w:r>
-      <w:bookmarkStart w:id="23" w:name="_Toc199704724"/>
+      <w:bookmarkStart w:id="20" w:name="_Toc199704724"/>
       <w:r>
         <w:rPr>
           <w:rStyle w:val="Textoennegrita"/>
@@ -5308,7 +5290,7 @@
         </w:rPr>
         <w:t>Regresión Ridge</w:t>
       </w:r>
-      <w:bookmarkEnd w:id="23"/>
+      <w:bookmarkEnd w:id="20"/>
     </w:p>
     <w:p>
       <w:pPr>
@@ -5410,7 +5392,7 @@
         <w:pStyle w:val="Ttulo2"/>
         <w:jc w:val="both"/>
       </w:pPr>
-      <w:bookmarkStart w:id="24" w:name="_Toc199704725"/>
+      <w:bookmarkStart w:id="21" w:name="_Toc199704725"/>
       <w:r>
         <w:rPr>
           <w:rStyle w:val="Textoennegrita"/>
@@ -5437,7 +5419,7 @@
         </w:rPr>
         <w:t xml:space="preserve"> Net</w:t>
       </w:r>
-      <w:bookmarkEnd w:id="24"/>
+      <w:bookmarkEnd w:id="21"/>
     </w:p>
     <w:p>
       <w:pPr>
@@ -5643,7 +5625,7 @@
         <w:pStyle w:val="Ttulo2"/>
         <w:jc w:val="both"/>
       </w:pPr>
-      <w:bookmarkStart w:id="25" w:name="_Toc199704726"/>
+      <w:bookmarkStart w:id="22" w:name="_Toc199704726"/>
       <w:r>
         <w:rPr>
           <w:rStyle w:val="Textoennegrita"/>
@@ -5652,7 +5634,7 @@
         </w:rPr>
         <w:t>Estandarización de variables</w:t>
       </w:r>
-      <w:bookmarkEnd w:id="25"/>
+      <w:bookmarkEnd w:id="22"/>
     </w:p>
     <w:p>
       <w:pPr>
@@ -5789,7 +5771,7 @@
         <w:pStyle w:val="Ttulo2"/>
         <w:jc w:val="both"/>
       </w:pPr>
-      <w:bookmarkStart w:id="26" w:name="_Toc199704727"/>
+      <w:bookmarkStart w:id="23" w:name="_Toc199704727"/>
       <w:r>
         <w:rPr>
           <w:rStyle w:val="Textoennegrita"/>
@@ -5798,7 +5780,7 @@
         </w:rPr>
         <w:t>Validación cruzada</w:t>
       </w:r>
-      <w:bookmarkEnd w:id="26"/>
+      <w:bookmarkEnd w:id="23"/>
     </w:p>
     <w:p>
       <w:pPr>
@@ -5893,7 +5875,7 @@
         <w:pStyle w:val="Ttulo2"/>
         <w:jc w:val="both"/>
       </w:pPr>
-      <w:bookmarkStart w:id="27" w:name="_Toc199704728"/>
+      <w:bookmarkStart w:id="24" w:name="_Toc199704728"/>
       <w:r>
         <w:rPr>
           <w:rStyle w:val="Textoennegrita"/>
@@ -5902,7 +5884,7 @@
         </w:rPr>
         <w:t>Métricas utilizadas</w:t>
       </w:r>
-      <w:bookmarkEnd w:id="27"/>
+      <w:bookmarkEnd w:id="24"/>
     </w:p>
     <w:p>
       <w:pPr>
@@ -6270,18 +6252,18 @@
         <w:pStyle w:val="Ttulo1"/>
         <w:jc w:val="both"/>
       </w:pPr>
-      <w:bookmarkStart w:id="28" w:name="_Toc199704729"/>
+      <w:bookmarkStart w:id="25" w:name="_Toc199704729"/>
       <w:r>
         <w:t>Resultados</w:t>
       </w:r>
-      <w:bookmarkEnd w:id="28"/>
+      <w:bookmarkEnd w:id="25"/>
     </w:p>
     <w:p>
       <w:pPr>
         <w:pStyle w:val="Ttulo2"/>
         <w:jc w:val="both"/>
       </w:pPr>
-      <w:bookmarkStart w:id="29" w:name="_Toc199704730"/>
+      <w:bookmarkStart w:id="26" w:name="_Toc199704730"/>
       <w:r>
         <w:rPr>
           <w:rStyle w:val="Textoennegrita"/>
@@ -6290,7 +6272,7 @@
         </w:rPr>
         <w:t>Resultados del análisis comparativo</w:t>
       </w:r>
-      <w:bookmarkEnd w:id="29"/>
+      <w:bookmarkEnd w:id="26"/>
     </w:p>
     <w:p>
       <w:pPr>
@@ -9945,6 +9927,226 @@
     </w:p>
     <w:p>
       <w:pPr>
+        <w:ind w:left="720" w:hanging="720"/>
+        <w:jc w:val="both"/>
+        <w:rPr>
+          <w:rFonts w:ascii="Times New Roman" w:hAnsi="Times New Roman" w:cs="Times New Roman"/>
+          <w:noProof/>
+          <w:lang w:val="es-MX"/>
+        </w:rPr>
+      </w:pPr>
+    </w:p>
+    <w:p>
+      <w:pPr>
+        <w:jc w:val="both"/>
+        <w:rPr>
+          <w:rFonts w:ascii="Times New Roman" w:hAnsi="Times New Roman" w:cs="Times New Roman"/>
+          <w:noProof/>
+        </w:rPr>
+      </w:pPr>
+      <w:r>
+        <w:rPr>
+          <w:rFonts w:ascii="Times New Roman" w:hAnsi="Times New Roman" w:cs="Times New Roman"/>
+          <w:noProof/>
+        </w:rPr>
+        <w:t xml:space="preserve">Para las tres </w:t>
+      </w:r>
+      <w:r>
+        <w:rPr>
+          <w:rFonts w:ascii="Times New Roman" w:hAnsi="Times New Roman" w:cs="Times New Roman"/>
+          <w:noProof/>
+        </w:rPr>
+        <w:t>variables de respuesta, que son los depositos a plazo, los depositos vista y la captación tradicional</w:t>
+      </w:r>
+      <w:r>
+        <w:rPr>
+          <w:rFonts w:ascii="Times New Roman" w:hAnsi="Times New Roman" w:cs="Times New Roman"/>
+          <w:noProof/>
+        </w:rPr>
+        <w:t xml:space="preserve">, las </w:t>
+      </w:r>
+      <w:r>
+        <w:rPr>
+          <w:rFonts w:ascii="Times New Roman" w:hAnsi="Times New Roman" w:cs="Times New Roman"/>
+          <w:noProof/>
+        </w:rPr>
+        <w:t xml:space="preserve">curvas teóricas </w:t>
+      </w:r>
+      <w:r>
+        <w:rPr>
+          <w:rFonts w:ascii="Times New Roman" w:hAnsi="Times New Roman" w:cs="Times New Roman"/>
+          <w:noProof/>
+        </w:rPr>
+        <w:t>(</w:t>
+      </w:r>
+      <w:r>
+        <w:rPr>
+          <w:rFonts w:ascii="Times New Roman" w:hAnsi="Times New Roman" w:cs="Times New Roman"/>
+          <w:noProof/>
+        </w:rPr>
+        <w:t xml:space="preserve">líneas de </w:t>
+      </w:r>
+      <w:r>
+        <w:rPr>
+          <w:rFonts w:ascii="Times New Roman" w:hAnsi="Times New Roman" w:cs="Times New Roman"/>
+          <w:noProof/>
+        </w:rPr>
+        <w:t xml:space="preserve">colores sólidos) se ajustan bastante bien a las </w:t>
+      </w:r>
+      <w:r>
+        <w:rPr>
+          <w:rFonts w:ascii="Times New Roman" w:hAnsi="Times New Roman" w:cs="Times New Roman"/>
+          <w:noProof/>
+        </w:rPr>
+        <w:t xml:space="preserve">curvas empiricas </w:t>
+      </w:r>
+      <w:r>
+        <w:rPr>
+          <w:rFonts w:ascii="Times New Roman" w:hAnsi="Times New Roman" w:cs="Times New Roman"/>
+          <w:noProof/>
+        </w:rPr>
+        <w:t xml:space="preserve"> (</w:t>
+      </w:r>
+      <w:r>
+        <w:rPr>
+          <w:rFonts w:ascii="Times New Roman" w:hAnsi="Times New Roman" w:cs="Times New Roman"/>
+          <w:noProof/>
+        </w:rPr>
+        <w:t>líneas</w:t>
+      </w:r>
+      <w:r>
+        <w:rPr>
+          <w:rFonts w:ascii="Times New Roman" w:hAnsi="Times New Roman" w:cs="Times New Roman"/>
+          <w:noProof/>
+        </w:rPr>
+        <w:t xml:space="preserve"> punteadas), lo que sugiere que el modelo de regresión lineal múltiple logra explicar bien la variabilidad de los datos.</w:t>
+      </w:r>
+      <w:r>
+        <w:rPr>
+          <w:rFonts w:ascii="Times New Roman" w:hAnsi="Times New Roman" w:cs="Times New Roman"/>
+          <w:noProof/>
+        </w:rPr>
+        <w:t xml:space="preserve"> A</w:t>
+      </w:r>
+      <w:r>
+        <w:rPr>
+          <w:rFonts w:ascii="Times New Roman" w:hAnsi="Times New Roman" w:cs="Times New Roman"/>
+          <w:noProof/>
+        </w:rPr>
+        <w:t>unque podría haber ligeras desviaciones en ciertos puntos</w:t>
+      </w:r>
+      <w:r>
+        <w:rPr>
+          <w:rFonts w:ascii="Times New Roman" w:hAnsi="Times New Roman" w:cs="Times New Roman"/>
+          <w:noProof/>
+        </w:rPr>
+        <w:t xml:space="preserve">, </w:t>
+      </w:r>
+      <w:r>
+        <w:rPr>
+          <w:rFonts w:ascii="Times New Roman" w:hAnsi="Times New Roman" w:cs="Times New Roman"/>
+          <w:noProof/>
+        </w:rPr>
+        <w:t>como finales de 2022 o mediados de 2023, lo cual es normal en datos financieros</w:t>
+      </w:r>
+      <w:r>
+        <w:rPr>
+          <w:rFonts w:ascii="Times New Roman" w:hAnsi="Times New Roman" w:cs="Times New Roman"/>
+          <w:noProof/>
+        </w:rPr>
+        <w:t>.</w:t>
+      </w:r>
+    </w:p>
+    <w:p>
+      <w:pPr>
+        <w:jc w:val="both"/>
+        <w:rPr>
+          <w:rFonts w:ascii="Times New Roman" w:hAnsi="Times New Roman" w:cs="Times New Roman"/>
+          <w:noProof/>
+        </w:rPr>
+      </w:pPr>
+    </w:p>
+    <w:p>
+      <w:pPr>
+        <w:jc w:val="both"/>
+        <w:rPr>
+          <w:rFonts w:ascii="Times New Roman" w:hAnsi="Times New Roman" w:cs="Times New Roman"/>
+          <w:noProof/>
+        </w:rPr>
+      </w:pPr>
+      <w:r>
+        <w:rPr>
+          <w:rFonts w:ascii="Times New Roman" w:hAnsi="Times New Roman" w:cs="Times New Roman"/>
+          <w:noProof/>
+        </w:rPr>
+        <w:t>Todas</w:t>
+      </w:r>
+      <w:r>
+        <w:rPr>
+          <w:rFonts w:ascii="Times New Roman" w:hAnsi="Times New Roman" w:cs="Times New Roman"/>
+          <w:noProof/>
+        </w:rPr>
+        <w:t xml:space="preserve"> las series presentan una</w:t>
+      </w:r>
+      <w:r>
+        <w:rPr>
+          <w:rFonts w:ascii="Times New Roman" w:hAnsi="Times New Roman" w:cs="Times New Roman"/>
+          <w:noProof/>
+        </w:rPr>
+        <w:t xml:space="preserve"> tendencia</w:t>
+      </w:r>
+      <w:r>
+        <w:rPr>
+          <w:rFonts w:ascii="Times New Roman" w:hAnsi="Times New Roman" w:cs="Times New Roman"/>
+          <w:noProof/>
+        </w:rPr>
+        <w:t xml:space="preserve"> </w:t>
+      </w:r>
+      <w:r>
+        <w:rPr>
+          <w:rFonts w:ascii="Times New Roman" w:hAnsi="Times New Roman" w:cs="Times New Roman"/>
+          <w:noProof/>
+        </w:rPr>
+        <w:t xml:space="preserve">creciente </w:t>
+      </w:r>
+      <w:r>
+        <w:rPr>
+          <w:rFonts w:ascii="Times New Roman" w:hAnsi="Times New Roman" w:cs="Times New Roman"/>
+          <w:noProof/>
+        </w:rPr>
+        <w:t>entre 2020 y mediados de 2024, indicando un incremento en la captación bancaria del TBM a lo largo del tiempo. Esto podría relacionarse con un crecimiento económico, aumento del ahorro o políticas monetarias.</w:t>
+      </w:r>
+      <w:r>
+        <w:rPr>
+          <w:rFonts w:ascii="Times New Roman" w:hAnsi="Times New Roman" w:cs="Times New Roman"/>
+          <w:noProof/>
+        </w:rPr>
+        <w:t xml:space="preserve"> También s</w:t>
+      </w:r>
+      <w:r>
+        <w:rPr>
+          <w:rFonts w:ascii="Times New Roman" w:hAnsi="Times New Roman" w:cs="Times New Roman"/>
+          <w:noProof/>
+        </w:rPr>
+        <w:t>e observan algunas pequeñas fluctuaciones estacionale</w:t>
+      </w:r>
+      <w:r>
+        <w:rPr>
+          <w:rFonts w:ascii="Times New Roman" w:hAnsi="Times New Roman" w:cs="Times New Roman"/>
+          <w:noProof/>
+        </w:rPr>
+        <w:t>s</w:t>
+      </w:r>
+      <w:r>
+        <w:rPr>
+          <w:rFonts w:ascii="Times New Roman" w:hAnsi="Times New Roman" w:cs="Times New Roman"/>
+          <w:noProof/>
+        </w:rPr>
+        <w:t>, especialmente en los primeros meses de 2020 y 2021. Estos podrían estar relacionados con eventos como la pandemia.</w:t>
+      </w:r>
+    </w:p>
+    <w:p>
+      <w:pPr>
         <w:pStyle w:val="Ttulo1"/>
         <w:jc w:val="both"/>
         <w:rPr>
@@ -9953,13 +10155,15 @@
           <w:bCs w:val="0"/>
         </w:rPr>
       </w:pPr>
-      <w:bookmarkStart w:id="30" w:name="_Toc199704731"/>
+      <w:bookmarkStart w:id="27" w:name="_Toc199704731"/>
       <w:r>
         <w:rPr>
           <w:rStyle w:val="Textoennegrita"/>
           <w:b/>
           <w:bCs w:val="0"/>
-        </w:rPr>
+          <w:noProof/>
+        </w:rPr>
+        <w:lastRenderedPageBreak/>
         <w:drawing>
           <wp:inline distT="0" distB="0" distL="0" distR="0" wp14:anchorId="6768F729" wp14:editId="1B1AD4ED">
             <wp:extent cx="6188710" cy="3261360"/>
@@ -10011,6 +10215,113 @@
     </w:p>
     <w:p>
       <w:pPr>
+        <w:jc w:val="both"/>
+        <w:rPr>
+          <w:rFonts w:ascii="Times New Roman" w:hAnsi="Times New Roman" w:cs="Times New Roman"/>
+          <w:noProof/>
+        </w:rPr>
+      </w:pPr>
+    </w:p>
+    <w:p>
+      <w:pPr>
+        <w:jc w:val="both"/>
+        <w:rPr>
+          <w:rFonts w:ascii="Times New Roman" w:hAnsi="Times New Roman" w:cs="Times New Roman"/>
+          <w:noProof/>
+        </w:rPr>
+      </w:pPr>
+      <w:r>
+        <w:rPr>
+          <w:rFonts w:ascii="Times New Roman" w:hAnsi="Times New Roman" w:cs="Times New Roman"/>
+          <w:noProof/>
+        </w:rPr>
+        <w:t xml:space="preserve">Por la similitud entre las curvas empiricas y teóricas en las tres series, se puede decir que el modelo Elastic Net logra explicar bien la variabilidad de los datos, excepto por pequeñas fluctuaciones, mas notirias en las series de captacion tradicional y depósitos vista durante finales de 2023, </w:t>
+      </w:r>
+      <w:r>
+        <w:rPr>
+          <w:rFonts w:ascii="Times New Roman" w:hAnsi="Times New Roman" w:cs="Times New Roman"/>
+          <w:noProof/>
+        </w:rPr>
+        <w:t>donde posiblemente hubo eventos atípicos</w:t>
+      </w:r>
+      <w:r>
+        <w:rPr>
+          <w:rFonts w:ascii="Times New Roman" w:hAnsi="Times New Roman" w:cs="Times New Roman"/>
+          <w:noProof/>
+        </w:rPr>
+        <w:t xml:space="preserve">, cambios en el entorno </w:t>
+      </w:r>
+      <w:r>
+        <w:rPr>
+          <w:rFonts w:ascii="Times New Roman" w:hAnsi="Times New Roman" w:cs="Times New Roman"/>
+          <w:noProof/>
+          <w:lang w:val="es-419"/>
+        </w:rPr>
+        <w:t>macroeconómico</w:t>
+      </w:r>
+      <w:r>
+        <w:rPr>
+          <w:rFonts w:ascii="Times New Roman" w:hAnsi="Times New Roman" w:cs="Times New Roman"/>
+          <w:noProof/>
+        </w:rPr>
+        <w:t xml:space="preserve"> o</w:t>
+      </w:r>
+      <w:r>
+        <w:rPr>
+          <w:rFonts w:ascii="Times New Roman" w:hAnsi="Times New Roman" w:cs="Times New Roman"/>
+          <w:noProof/>
+        </w:rPr>
+        <w:t xml:space="preserve"> variables que no se incluyeron en el modelo.</w:t>
+      </w:r>
+    </w:p>
+    <w:p>
+      <w:pPr>
+        <w:jc w:val="both"/>
+        <w:rPr>
+          <w:rFonts w:ascii="Times New Roman" w:hAnsi="Times New Roman" w:cs="Times New Roman"/>
+          <w:noProof/>
+        </w:rPr>
+      </w:pPr>
+    </w:p>
+    <w:p>
+      <w:pPr>
+        <w:jc w:val="both"/>
+        <w:rPr>
+          <w:rFonts w:ascii="Times New Roman" w:hAnsi="Times New Roman" w:cs="Times New Roman"/>
+          <w:noProof/>
+        </w:rPr>
+      </w:pPr>
+      <w:r>
+        <w:rPr>
+          <w:rFonts w:ascii="Times New Roman" w:hAnsi="Times New Roman" w:cs="Times New Roman"/>
+          <w:noProof/>
+        </w:rPr>
+        <w:t>En las series de depósitos vista y captación tradicional se puede observar una tensencia creciente, mientras que en depósitos a plazo tiene una tendencia mas constante, e</w:t>
+      </w:r>
+      <w:r>
+        <w:rPr>
+          <w:rFonts w:ascii="Times New Roman" w:hAnsi="Times New Roman" w:cs="Times New Roman"/>
+          <w:noProof/>
+        </w:rPr>
+        <w:t xml:space="preserve">sto </w:t>
+      </w:r>
+      <w:r>
+        <w:rPr>
+          <w:rFonts w:ascii="Times New Roman" w:hAnsi="Times New Roman" w:cs="Times New Roman"/>
+          <w:noProof/>
+        </w:rPr>
+        <w:t xml:space="preserve">puede indicar que </w:t>
+      </w:r>
+      <w:r>
+        <w:rPr>
+          <w:rFonts w:ascii="Times New Roman" w:hAnsi="Times New Roman" w:cs="Times New Roman"/>
+          <w:noProof/>
+        </w:rPr>
+        <w:t>las personas prefieren tener liquidez y mantener sus recursos en instrumentos que les permitan acceder a su dinero fácilmente, como los depósitos a la vista, en lugar de comprometerse a plazos fijos.</w:t>
+      </w:r>
+    </w:p>
+    <w:p>
+      <w:pPr>
         <w:pStyle w:val="Ttulo1"/>
         <w:jc w:val="both"/>
         <w:rPr>
@@ -10033,7 +10344,7 @@
         </w:rPr>
         <w:t>Conclusiones</w:t>
       </w:r>
-      <w:bookmarkEnd w:id="30"/>
+      <w:bookmarkEnd w:id="27"/>
     </w:p>
     <w:p>
       <w:pPr>
@@ -10050,7 +10361,6 @@
         <w:jc w:val="both"/>
       </w:pPr>
       <w:r>
-        <w:lastRenderedPageBreak/>
         <w:t xml:space="preserve">Por otro lado, el modelo </w:t>
       </w:r>
       <w:proofErr w:type="spellStart"/>
@@ -10077,6 +10387,7 @@
         <w:jc w:val="both"/>
       </w:pPr>
       <w:r>
+        <w:lastRenderedPageBreak/>
         <w:t>Finalmente, el modelo Ridge no logró destacarse como el mejor en ninguno de los escenarios analizados, lo que sugiere que la penalización L2, utilizada de forma aislada, no fue suficiente para superar el rendimiento de los otros enfoques evaluados.</w:t>
       </w:r>
     </w:p>
@@ -10102,7 +10413,7 @@
         <w:pStyle w:val="Ttulo2"/>
         <w:jc w:val="both"/>
       </w:pPr>
-      <w:bookmarkStart w:id="31" w:name="_Toc199704732"/>
+      <w:bookmarkStart w:id="28" w:name="_Toc199704732"/>
       <w:r>
         <w:rPr>
           <w:rStyle w:val="Textoennegrita"/>
@@ -10111,7 +10422,7 @@
         </w:rPr>
         <w:t>Aprendizajes obtenidos</w:t>
       </w:r>
-      <w:bookmarkEnd w:id="31"/>
+      <w:bookmarkEnd w:id="28"/>
     </w:p>
     <w:p>
       <w:pPr>
@@ -16159,6 +16470,28 @@
 </file>
 
 <file path=customXml/item1.xml><?xml version="1.0" encoding="utf-8"?>
+<?mso-contentType ?>
+<FormTemplates xmlns="http://schemas.microsoft.com/sharepoint/v3/contenttype/forms">
+  <Display>DocumentLibraryForm</Display>
+  <Edit>DocumentLibraryForm</Edit>
+  <New>DocumentLibraryForm</New>
+</FormTemplates>
+</file>
+
+<file path=customXml/item2.xml><?xml version="1.0" encoding="utf-8"?>
+<p:properties xmlns:p="http://schemas.microsoft.com/office/2006/metadata/properties" xmlns:xsi="http://www.w3.org/2001/XMLSchema-instance" xmlns:pc="http://schemas.microsoft.com/office/infopath/2007/PartnerControls">
+  <documentManagement>
+    <Status xmlns="71af3243-3dd4-4a8d-8c0d-dd76da1f02a5">Not started</Status>
+    <MediaServiceKeyPoints xmlns="71af3243-3dd4-4a8d-8c0d-dd76da1f02a5" xsi:nil="true"/>
+  </documentManagement>
+</p:properties>
+</file>
+
+<file path=customXml/item3.xml><?xml version="1.0" encoding="utf-8"?>
+<b:Sources xmlns:b="http://schemas.openxmlformats.org/officeDocument/2006/bibliography" xmlns="http://schemas.openxmlformats.org/officeDocument/2006/bibliography" SelectedStyle="\APASixthEditionOfficeOnline.xsl" StyleName="APA" Version="6"/>
+</file>
+
+<file path=customXml/item4.xml><?xml version="1.0" encoding="utf-8"?>
 <ct:contentTypeSchema xmlns:ct="http://schemas.microsoft.com/office/2006/metadata/contentType" xmlns:ma="http://schemas.microsoft.com/office/2006/metadata/properties/metaAttributes" ct:_="" ma:_="" ma:contentTypeName="Document" ma:contentTypeID="0x01010079F111ED35F8CC479449609E8A0923A6" ma:contentTypeVersion="12" ma:contentTypeDescription="Create a new document." ma:contentTypeScope="" ma:versionID="fa6e671f1cd7e4d96ff9652be322dd5e">
   <xsd:schema xmlns:xsd="http://www.w3.org/2001/XMLSchema" xmlns:xs="http://www.w3.org/2001/XMLSchema" xmlns:p="http://schemas.microsoft.com/office/2006/metadata/properties" xmlns:ns2="71af3243-3dd4-4a8d-8c0d-dd76da1f02a5" xmlns:ns3="16c05727-aa75-4e4a-9b5f-8a80a1165891" targetNamespace="http://schemas.microsoft.com/office/2006/metadata/properties" ma:root="true" ma:fieldsID="4e2496f70b101db0b8013f30a071bbf7" ns2:_="" ns3:_="">
     <xsd:import namespace="71af3243-3dd4-4a8d-8c0d-dd76da1f02a5"/>
@@ -16379,29 +16712,33 @@
 </ct:contentTypeSchema>
 </file>
 
-<file path=customXml/item2.xml><?xml version="1.0" encoding="utf-8"?>
-<b:Sources xmlns:b="http://schemas.openxmlformats.org/officeDocument/2006/bibliography" xmlns="http://schemas.openxmlformats.org/officeDocument/2006/bibliography" SelectedStyle="\APASixthEditionOfficeOnline.xsl" StyleName="APA" Version="6"/>
+<file path=customXml/itemProps1.xml><?xml version="1.0" encoding="utf-8"?>
+<ds:datastoreItem xmlns:ds="http://schemas.openxmlformats.org/officeDocument/2006/customXml" ds:itemID="{EF425F07-5221-4468-81DD-0F0C28E7FD98}">
+  <ds:schemaRefs>
+    <ds:schemaRef ds:uri="http://schemas.microsoft.com/sharepoint/v3/contenttype/forms"/>
+  </ds:schemaRefs>
+</ds:datastoreItem>
 </file>
 
-<file path=customXml/item3.xml><?xml version="1.0" encoding="utf-8"?>
-<p:properties xmlns:p="http://schemas.microsoft.com/office/2006/metadata/properties" xmlns:xsi="http://www.w3.org/2001/XMLSchema-instance" xmlns:pc="http://schemas.microsoft.com/office/infopath/2007/PartnerControls">
-  <documentManagement>
-    <Status xmlns="71af3243-3dd4-4a8d-8c0d-dd76da1f02a5">Not started</Status>
-    <MediaServiceKeyPoints xmlns="71af3243-3dd4-4a8d-8c0d-dd76da1f02a5" xsi:nil="true"/>
-  </documentManagement>
-</p:properties>
+<file path=customXml/itemProps2.xml><?xml version="1.0" encoding="utf-8"?>
+<ds:datastoreItem xmlns:ds="http://schemas.openxmlformats.org/officeDocument/2006/customXml" ds:itemID="{57798B56-5215-4AD8-847F-8A1F1C10FD6F}">
+  <ds:schemaRefs>
+    <ds:schemaRef ds:uri="http://schemas.microsoft.com/office/2006/metadata/properties"/>
+    <ds:schemaRef ds:uri="http://schemas.microsoft.com/office/infopath/2007/PartnerControls"/>
+    <ds:schemaRef ds:uri="71af3243-3dd4-4a8d-8c0d-dd76da1f02a5"/>
+  </ds:schemaRefs>
+</ds:datastoreItem>
 </file>
 
-<file path=customXml/item4.xml><?xml version="1.0" encoding="utf-8"?>
-<?mso-contentType ?>
-<FormTemplates xmlns="http://schemas.microsoft.com/sharepoint/v3/contenttype/forms">
-  <Display>DocumentLibraryForm</Display>
-  <Edit>DocumentLibraryForm</Edit>
-  <New>DocumentLibraryForm</New>
-</FormTemplates>
+<file path=customXml/itemProps3.xml><?xml version="1.0" encoding="utf-8"?>
+<ds:datastoreItem xmlns:ds="http://schemas.openxmlformats.org/officeDocument/2006/customXml" ds:itemID="{5624E77C-41AB-478F-BD67-A1FB0AC23F46}">
+  <ds:schemaRefs>
+    <ds:schemaRef ds:uri="http://schemas.openxmlformats.org/officeDocument/2006/bibliography"/>
+  </ds:schemaRefs>
+</ds:datastoreItem>
 </file>
 
-<file path=customXml/itemProps1.xml><?xml version="1.0" encoding="utf-8"?>
+<file path=customXml/itemProps4.xml><?xml version="1.0" encoding="utf-8"?>
 <ds:datastoreItem xmlns:ds="http://schemas.openxmlformats.org/officeDocument/2006/customXml" ds:itemID="{507D20CB-E94B-44E8-97C3-44BC9C1AF38A}">
   <ds:schemaRefs>
     <ds:schemaRef ds:uri="http://schemas.microsoft.com/office/2006/metadata/contentType"/>
@@ -16418,30 +16755,4 @@
     <ds:schemaRef ds:uri="http://schemas.microsoft.com/internal/obd"/>
   </ds:schemaRefs>
 </ds:datastoreItem>
-</file>
-
-<file path=customXml/itemProps2.xml><?xml version="1.0" encoding="utf-8"?>
-<ds:datastoreItem xmlns:ds="http://schemas.openxmlformats.org/officeDocument/2006/customXml" ds:itemID="{5624E77C-41AB-478F-BD67-A1FB0AC23F46}">
-  <ds:schemaRefs>
-    <ds:schemaRef ds:uri="http://schemas.openxmlformats.org/officeDocument/2006/bibliography"/>
-  </ds:schemaRefs>
-</ds:datastoreItem>
-</file>
-
-<file path=customXml/itemProps3.xml><?xml version="1.0" encoding="utf-8"?>
-<ds:datastoreItem xmlns:ds="http://schemas.openxmlformats.org/officeDocument/2006/customXml" ds:itemID="{57798B56-5215-4AD8-847F-8A1F1C10FD6F}">
-  <ds:schemaRefs>
-    <ds:schemaRef ds:uri="http://schemas.microsoft.com/office/2006/metadata/properties"/>
-    <ds:schemaRef ds:uri="http://schemas.microsoft.com/office/infopath/2007/PartnerControls"/>
-    <ds:schemaRef ds:uri="71af3243-3dd4-4a8d-8c0d-dd76da1f02a5"/>
-  </ds:schemaRefs>
-</ds:datastoreItem>
-</file>
-
-<file path=customXml/itemProps4.xml><?xml version="1.0" encoding="utf-8"?>
-<ds:datastoreItem xmlns:ds="http://schemas.openxmlformats.org/officeDocument/2006/customXml" ds:itemID="{EF425F07-5221-4468-81DD-0F0C28E7FD98}">
-  <ds:schemaRefs>
-    <ds:schemaRef ds:uri="http://schemas.microsoft.com/sharepoint/v3/contenttype/forms"/>
-  </ds:schemaRefs>
-</ds:datastoreItem>
 </file>
</xml_diff>